<commit_message>
modificación a documento de proyecto
</commit_message>
<xml_diff>
--- a/Documento de proyecto.docx
+++ b/Documento de proyecto.docx
@@ -3370,18 +3370,773 @@
           <w:sz w:val="22"/>
           <w:szCs w:val="22"/>
         </w:rPr>
+        <w:t>,</w:t>
+      </w:r>
+      <w:r>
+        <w:rPr>
+          <w:sz w:val="22"/>
+          <w:szCs w:val="22"/>
+        </w:rPr>
+        <w:t xml:space="preserve"> sequelize con el manejo de la base de datos en remotemysql</w:t>
+      </w:r>
+      <w:bookmarkStart w:id="0" w:name="_GoBack"/>
+      <w:bookmarkEnd w:id="0"/>
+      <w:r>
+        <w:rPr>
+          <w:sz w:val="22"/>
+          <w:szCs w:val="22"/>
+        </w:rPr>
+        <w:t>,</w:t>
+      </w:r>
+      <w:r>
+        <w:rPr>
+          <w:sz w:val="22"/>
+          <w:szCs w:val="22"/>
+        </w:rPr>
+        <w:t xml:space="preserve"> </w:t>
+      </w:r>
+      <w:r>
+        <w:rPr>
+          <w:sz w:val="22"/>
+          <w:szCs w:val="22"/>
+        </w:rPr>
+        <w:t>y en el</w:t>
+      </w:r>
+      <w:r>
+        <w:rPr>
+          <w:spacing w:val="-1"/>
+          <w:sz w:val="22"/>
+          <w:szCs w:val="22"/>
+        </w:rPr>
+        <w:t xml:space="preserve"> </w:t>
+      </w:r>
+      <w:r>
+        <w:rPr>
+          <w:spacing w:val="1"/>
+          <w:sz w:val="22"/>
+          <w:szCs w:val="22"/>
+        </w:rPr>
+        <w:t>f</w:t>
+      </w:r>
+      <w:r>
+        <w:rPr>
+          <w:spacing w:val="-2"/>
+          <w:sz w:val="22"/>
+          <w:szCs w:val="22"/>
+        </w:rPr>
+        <w:t>r</w:t>
+      </w:r>
+      <w:r>
+        <w:rPr>
+          <w:sz w:val="22"/>
+          <w:szCs w:val="22"/>
+        </w:rPr>
+        <w:t>ont</w:t>
+      </w:r>
+      <w:r>
+        <w:rPr>
+          <w:spacing w:val="-1"/>
+          <w:sz w:val="22"/>
+          <w:szCs w:val="22"/>
+        </w:rPr>
+        <w:t xml:space="preserve"> </w:t>
+      </w:r>
+      <w:r>
+        <w:rPr>
+          <w:sz w:val="22"/>
+          <w:szCs w:val="22"/>
+        </w:rPr>
+        <w:t xml:space="preserve">end </w:t>
+      </w:r>
+      <w:r>
+        <w:rPr>
+          <w:spacing w:val="-2"/>
+          <w:sz w:val="22"/>
+          <w:szCs w:val="22"/>
+        </w:rPr>
+        <w:t>s</w:t>
+      </w:r>
+      <w:r>
+        <w:rPr>
+          <w:sz w:val="22"/>
+          <w:szCs w:val="22"/>
+        </w:rPr>
+        <w:t xml:space="preserve">e </w:t>
+      </w:r>
+      <w:r>
+        <w:rPr>
+          <w:spacing w:val="-1"/>
+          <w:sz w:val="22"/>
+          <w:szCs w:val="22"/>
+        </w:rPr>
+        <w:t>t</w:t>
+      </w:r>
+      <w:r>
+        <w:rPr>
+          <w:spacing w:val="1"/>
+          <w:sz w:val="22"/>
+          <w:szCs w:val="22"/>
+        </w:rPr>
+        <w:t>r</w:t>
+      </w:r>
+      <w:r>
+        <w:rPr>
+          <w:sz w:val="22"/>
+          <w:szCs w:val="22"/>
+        </w:rPr>
+        <w:t>a</w:t>
+      </w:r>
+      <w:r>
+        <w:rPr>
+          <w:spacing w:val="-2"/>
+          <w:sz w:val="22"/>
+          <w:szCs w:val="22"/>
+        </w:rPr>
+        <w:t>b</w:t>
+      </w:r>
+      <w:r>
+        <w:rPr>
+          <w:sz w:val="22"/>
+          <w:szCs w:val="22"/>
+        </w:rPr>
+        <w:t>a</w:t>
+      </w:r>
+      <w:r>
+        <w:rPr>
+          <w:spacing w:val="1"/>
+          <w:sz w:val="22"/>
+          <w:szCs w:val="22"/>
+        </w:rPr>
+        <w:t>j</w:t>
+      </w:r>
+      <w:r>
+        <w:rPr>
+          <w:sz w:val="22"/>
+          <w:szCs w:val="22"/>
+        </w:rPr>
+        <w:t>ó</w:t>
+      </w:r>
+      <w:r>
+        <w:rPr>
+          <w:spacing w:val="-2"/>
+          <w:sz w:val="22"/>
+          <w:szCs w:val="22"/>
+        </w:rPr>
+        <w:t xml:space="preserve"> </w:t>
+      </w:r>
+      <w:r>
+        <w:rPr>
+          <w:sz w:val="22"/>
+          <w:szCs w:val="22"/>
+        </w:rPr>
+        <w:t>c</w:t>
+      </w:r>
+      <w:r>
+        <w:rPr>
+          <w:spacing w:val="-2"/>
+          <w:sz w:val="22"/>
+          <w:szCs w:val="22"/>
+        </w:rPr>
+        <w:t>o</w:t>
+      </w:r>
+      <w:r>
+        <w:rPr>
+          <w:sz w:val="22"/>
+          <w:szCs w:val="22"/>
+        </w:rPr>
+        <w:t xml:space="preserve">n </w:t>
+      </w:r>
+      <w:r>
+        <w:rPr>
+          <w:spacing w:val="-1"/>
+          <w:sz w:val="22"/>
+          <w:szCs w:val="22"/>
+        </w:rPr>
+        <w:t>V</w:t>
+      </w:r>
+      <w:r>
+        <w:rPr>
+          <w:sz w:val="22"/>
+          <w:szCs w:val="22"/>
+        </w:rPr>
+        <w:t>ue C</w:t>
+      </w:r>
+      <w:r>
+        <w:rPr>
+          <w:spacing w:val="-1"/>
+          <w:sz w:val="22"/>
+          <w:szCs w:val="22"/>
+        </w:rPr>
+        <w:t>L</w:t>
+      </w:r>
+      <w:r>
+        <w:rPr>
+          <w:spacing w:val="-2"/>
+          <w:sz w:val="22"/>
+          <w:szCs w:val="22"/>
+        </w:rPr>
+        <w:t>I</w:t>
+      </w:r>
+      <w:r>
+        <w:rPr>
+          <w:spacing w:val="-2"/>
+          <w:sz w:val="22"/>
+          <w:szCs w:val="22"/>
+        </w:rPr>
+        <w:t>,</w:t>
+      </w:r>
+      <w:r>
+        <w:rPr>
+          <w:sz w:val="22"/>
+          <w:szCs w:val="22"/>
+        </w:rPr>
+        <w:t xml:space="preserve"> </w:t>
+      </w:r>
+      <w:r>
+        <w:rPr>
+          <w:sz w:val="22"/>
+          <w:szCs w:val="22"/>
+        </w:rPr>
+        <w:t>Vuetify y bootstrap</w:t>
+      </w:r>
+      <w:r>
+        <w:rPr>
+          <w:sz w:val="22"/>
+          <w:szCs w:val="22"/>
+        </w:rPr>
+        <w:t>. Pa</w:t>
+      </w:r>
+      <w:r>
+        <w:rPr>
+          <w:spacing w:val="1"/>
+          <w:sz w:val="22"/>
+          <w:szCs w:val="22"/>
+        </w:rPr>
+        <w:t>r</w:t>
+      </w:r>
+      <w:r>
+        <w:rPr>
+          <w:sz w:val="22"/>
+          <w:szCs w:val="22"/>
+        </w:rPr>
+        <w:t>a</w:t>
+      </w:r>
+      <w:r>
+        <w:rPr>
+          <w:spacing w:val="-2"/>
+          <w:sz w:val="22"/>
+          <w:szCs w:val="22"/>
+        </w:rPr>
+        <w:t xml:space="preserve"> </w:t>
+      </w:r>
+      <w:r>
+        <w:rPr>
+          <w:spacing w:val="1"/>
+          <w:sz w:val="22"/>
+          <w:szCs w:val="22"/>
+        </w:rPr>
+        <w:t>l</w:t>
+      </w:r>
+      <w:r>
+        <w:rPr>
+          <w:sz w:val="22"/>
+          <w:szCs w:val="22"/>
+        </w:rPr>
+        <w:t>a</w:t>
+      </w:r>
+      <w:r>
+        <w:rPr>
+          <w:spacing w:val="3"/>
+          <w:sz w:val="22"/>
+          <w:szCs w:val="22"/>
+        </w:rPr>
+        <w:t xml:space="preserve"> </w:t>
+      </w:r>
+      <w:r>
+        <w:rPr>
+          <w:spacing w:val="-2"/>
+          <w:sz w:val="22"/>
+          <w:szCs w:val="22"/>
+        </w:rPr>
+        <w:t>g</w:t>
+      </w:r>
+      <w:r>
+        <w:rPr>
+          <w:sz w:val="22"/>
+          <w:szCs w:val="22"/>
+        </w:rPr>
+        <w:t>e</w:t>
+      </w:r>
+      <w:r>
+        <w:rPr>
+          <w:spacing w:val="-2"/>
+          <w:sz w:val="22"/>
+          <w:szCs w:val="22"/>
+        </w:rPr>
+        <w:t>s</w:t>
+      </w:r>
+      <w:r>
+        <w:rPr>
+          <w:spacing w:val="1"/>
+          <w:sz w:val="22"/>
+          <w:szCs w:val="22"/>
+        </w:rPr>
+        <w:t>ti</w:t>
+      </w:r>
+      <w:r>
+        <w:rPr>
+          <w:sz w:val="22"/>
+          <w:szCs w:val="22"/>
+        </w:rPr>
+        <w:t>ón</w:t>
+      </w:r>
+      <w:r>
+        <w:rPr>
+          <w:spacing w:val="-2"/>
+          <w:sz w:val="22"/>
+          <w:szCs w:val="22"/>
+        </w:rPr>
+        <w:t xml:space="preserve"> </w:t>
+      </w:r>
+      <w:r>
+        <w:rPr>
+          <w:sz w:val="22"/>
+          <w:szCs w:val="22"/>
+        </w:rPr>
+        <w:t xml:space="preserve">de </w:t>
+      </w:r>
+      <w:r>
+        <w:rPr>
+          <w:spacing w:val="1"/>
+          <w:sz w:val="22"/>
+          <w:szCs w:val="22"/>
+        </w:rPr>
+        <w:t>l</w:t>
+      </w:r>
+      <w:r>
+        <w:rPr>
+          <w:sz w:val="22"/>
+          <w:szCs w:val="22"/>
+        </w:rPr>
+        <w:t>a</w:t>
+      </w:r>
+      <w:r>
+        <w:rPr>
+          <w:spacing w:val="-1"/>
+          <w:sz w:val="22"/>
+          <w:szCs w:val="22"/>
+        </w:rPr>
+        <w:t xml:space="preserve"> </w:t>
+      </w:r>
+      <w:r>
+        <w:rPr>
+          <w:sz w:val="22"/>
+          <w:szCs w:val="22"/>
+        </w:rPr>
+        <w:t>ba</w:t>
+      </w:r>
+      <w:r>
+        <w:rPr>
+          <w:spacing w:val="-2"/>
+          <w:sz w:val="22"/>
+          <w:szCs w:val="22"/>
+        </w:rPr>
+        <w:t>s</w:t>
+      </w:r>
+      <w:r>
+        <w:rPr>
+          <w:sz w:val="22"/>
+          <w:szCs w:val="22"/>
+        </w:rPr>
+        <w:t>e de</w:t>
+      </w:r>
+      <w:r>
+        <w:rPr>
+          <w:spacing w:val="1"/>
+          <w:sz w:val="22"/>
+          <w:szCs w:val="22"/>
+        </w:rPr>
+        <w:t xml:space="preserve"> </w:t>
+      </w:r>
+      <w:r>
+        <w:rPr>
+          <w:spacing w:val="-2"/>
+          <w:sz w:val="22"/>
+          <w:szCs w:val="22"/>
+        </w:rPr>
+        <w:t>d</w:t>
+      </w:r>
+      <w:r>
+        <w:rPr>
+          <w:sz w:val="22"/>
+          <w:szCs w:val="22"/>
+        </w:rPr>
+        <w:t>a</w:t>
+      </w:r>
+      <w:r>
+        <w:rPr>
+          <w:spacing w:val="1"/>
+          <w:sz w:val="22"/>
+          <w:szCs w:val="22"/>
+        </w:rPr>
+        <w:t>t</w:t>
+      </w:r>
+      <w:r>
+        <w:rPr>
+          <w:spacing w:val="-2"/>
+          <w:sz w:val="22"/>
+          <w:szCs w:val="22"/>
+        </w:rPr>
+        <w:t>o</w:t>
+      </w:r>
+      <w:r>
+        <w:rPr>
+          <w:sz w:val="22"/>
+          <w:szCs w:val="22"/>
+        </w:rPr>
+        <w:t>s</w:t>
+      </w:r>
+      <w:r>
+        <w:rPr>
+          <w:spacing w:val="1"/>
+          <w:sz w:val="22"/>
+          <w:szCs w:val="22"/>
+        </w:rPr>
+        <w:t xml:space="preserve"> </w:t>
+      </w:r>
+      <w:r>
+        <w:rPr>
+          <w:sz w:val="22"/>
+          <w:szCs w:val="22"/>
+        </w:rPr>
+        <w:t>se</w:t>
+      </w:r>
+      <w:r>
+        <w:rPr>
+          <w:spacing w:val="-1"/>
+          <w:sz w:val="22"/>
+          <w:szCs w:val="22"/>
+        </w:rPr>
+        <w:t xml:space="preserve"> </w:t>
+      </w:r>
+      <w:r>
+        <w:rPr>
+          <w:sz w:val="22"/>
+          <w:szCs w:val="22"/>
+        </w:rPr>
+        <w:t>u</w:t>
+      </w:r>
+      <w:r>
+        <w:rPr>
+          <w:spacing w:val="-1"/>
+          <w:sz w:val="22"/>
+          <w:szCs w:val="22"/>
+        </w:rPr>
+        <w:t>t</w:t>
+      </w:r>
+      <w:r>
+        <w:rPr>
+          <w:spacing w:val="1"/>
+          <w:sz w:val="22"/>
+          <w:szCs w:val="22"/>
+        </w:rPr>
+        <w:t>i</w:t>
+      </w:r>
+      <w:r>
+        <w:rPr>
+          <w:spacing w:val="-1"/>
+          <w:sz w:val="22"/>
+          <w:szCs w:val="22"/>
+        </w:rPr>
+        <w:t>l</w:t>
+      </w:r>
+      <w:r>
+        <w:rPr>
+          <w:spacing w:val="1"/>
+          <w:sz w:val="22"/>
+          <w:szCs w:val="22"/>
+        </w:rPr>
+        <w:t>i</w:t>
+      </w:r>
+      <w:r>
+        <w:rPr>
+          <w:spacing w:val="-2"/>
+          <w:sz w:val="22"/>
+          <w:szCs w:val="22"/>
+        </w:rPr>
+        <w:t>z</w:t>
+      </w:r>
+      <w:r>
+        <w:rPr>
+          <w:sz w:val="22"/>
+          <w:szCs w:val="22"/>
+        </w:rPr>
+        <w:t>ó M</w:t>
+      </w:r>
+      <w:r>
+        <w:rPr>
+          <w:spacing w:val="1"/>
+          <w:sz w:val="22"/>
+          <w:szCs w:val="22"/>
+        </w:rPr>
+        <w:t>y</w:t>
+      </w:r>
+      <w:r>
+        <w:rPr>
+          <w:sz w:val="22"/>
+          <w:szCs w:val="22"/>
+        </w:rPr>
+        <w:t>S</w:t>
+      </w:r>
+      <w:r>
+        <w:rPr>
+          <w:spacing w:val="-1"/>
+          <w:sz w:val="22"/>
+          <w:szCs w:val="22"/>
+        </w:rPr>
+        <w:t>Q</w:t>
+      </w:r>
+      <w:r>
+        <w:rPr>
+          <w:sz w:val="22"/>
+          <w:szCs w:val="22"/>
+        </w:rPr>
+        <w:t>L y</w:t>
+      </w:r>
+      <w:r>
+        <w:rPr>
+          <w:spacing w:val="-2"/>
+          <w:sz w:val="22"/>
+          <w:szCs w:val="22"/>
+        </w:rPr>
+        <w:t xml:space="preserve"> </w:t>
+      </w:r>
+      <w:r>
+        <w:rPr>
+          <w:spacing w:val="1"/>
+          <w:sz w:val="22"/>
+          <w:szCs w:val="22"/>
+        </w:rPr>
+        <w:t>l</w:t>
+      </w:r>
+      <w:r>
+        <w:rPr>
+          <w:sz w:val="22"/>
+          <w:szCs w:val="22"/>
+        </w:rPr>
+        <w:t xml:space="preserve">a </w:t>
+      </w:r>
+      <w:r>
+        <w:rPr>
+          <w:spacing w:val="1"/>
+          <w:sz w:val="22"/>
+          <w:szCs w:val="22"/>
+        </w:rPr>
+        <w:t>li</w:t>
+      </w:r>
+      <w:r>
+        <w:rPr>
+          <w:spacing w:val="-2"/>
+          <w:sz w:val="22"/>
+          <w:szCs w:val="22"/>
+        </w:rPr>
+        <w:t>b</w:t>
+      </w:r>
+      <w:r>
+        <w:rPr>
+          <w:spacing w:val="1"/>
+          <w:sz w:val="22"/>
+          <w:szCs w:val="22"/>
+        </w:rPr>
+        <w:t>r</w:t>
+      </w:r>
+      <w:r>
+        <w:rPr>
+          <w:sz w:val="22"/>
+          <w:szCs w:val="22"/>
+        </w:rPr>
+        <w:t>e</w:t>
+      </w:r>
+      <w:r>
+        <w:rPr>
+          <w:spacing w:val="-1"/>
+          <w:sz w:val="22"/>
+          <w:szCs w:val="22"/>
+        </w:rPr>
+        <w:t>r</w:t>
+      </w:r>
+      <w:r>
+        <w:rPr>
+          <w:spacing w:val="1"/>
+          <w:sz w:val="22"/>
+          <w:szCs w:val="22"/>
+        </w:rPr>
+        <w:t>í</w:t>
+      </w:r>
+      <w:r>
+        <w:rPr>
+          <w:sz w:val="22"/>
+          <w:szCs w:val="22"/>
+        </w:rPr>
+        <w:t xml:space="preserve">a </w:t>
+      </w:r>
+      <w:r>
+        <w:rPr>
+          <w:spacing w:val="-2"/>
+          <w:sz w:val="22"/>
+          <w:szCs w:val="22"/>
+        </w:rPr>
+        <w:t>S</w:t>
+      </w:r>
+      <w:r>
+        <w:rPr>
+          <w:sz w:val="22"/>
+          <w:szCs w:val="22"/>
+        </w:rPr>
+        <w:t>eq</w:t>
+      </w:r>
+      <w:r>
+        <w:rPr>
+          <w:spacing w:val="1"/>
+          <w:sz w:val="22"/>
+          <w:szCs w:val="22"/>
+        </w:rPr>
+        <w:t>u</w:t>
+      </w:r>
+      <w:r>
+        <w:rPr>
+          <w:spacing w:val="-2"/>
+          <w:sz w:val="22"/>
+          <w:szCs w:val="22"/>
+        </w:rPr>
+        <w:t>e</w:t>
+      </w:r>
+      <w:r>
+        <w:rPr>
+          <w:spacing w:val="1"/>
+          <w:sz w:val="22"/>
+          <w:szCs w:val="22"/>
+        </w:rPr>
+        <w:t>l</w:t>
+      </w:r>
+      <w:r>
+        <w:rPr>
+          <w:spacing w:val="-1"/>
+          <w:sz w:val="22"/>
+          <w:szCs w:val="22"/>
+        </w:rPr>
+        <w:t>i</w:t>
+      </w:r>
+      <w:r>
+        <w:rPr>
+          <w:sz w:val="22"/>
+          <w:szCs w:val="22"/>
+        </w:rPr>
+        <w:t>z</w:t>
+      </w:r>
+      <w:r>
+        <w:rPr>
+          <w:spacing w:val="1"/>
+          <w:sz w:val="22"/>
+          <w:szCs w:val="22"/>
+        </w:rPr>
+        <w:t>e</w:t>
+      </w:r>
+      <w:r>
+        <w:rPr>
+          <w:sz w:val="22"/>
+          <w:szCs w:val="22"/>
+        </w:rPr>
         <w:t xml:space="preserve">, </w:t>
       </w:r>
       <w:r>
         <w:rPr>
-          <w:sz w:val="22"/>
-          <w:szCs w:val="22"/>
-        </w:rPr>
-        <w:t>y en el</w:t>
-      </w:r>
-      <w:r>
-        <w:rPr>
-          <w:spacing w:val="-1"/>
+          <w:spacing w:val="-2"/>
+          <w:sz w:val="22"/>
+          <w:szCs w:val="22"/>
+        </w:rPr>
+        <w:t>u</w:t>
+      </w:r>
+      <w:r>
+        <w:rPr>
+          <w:spacing w:val="1"/>
+          <w:sz w:val="22"/>
+          <w:szCs w:val="22"/>
+        </w:rPr>
+        <w:t>t</w:t>
+      </w:r>
+      <w:r>
+        <w:rPr>
+          <w:spacing w:val="-1"/>
+          <w:sz w:val="22"/>
+          <w:szCs w:val="22"/>
+        </w:rPr>
+        <w:t>i</w:t>
+      </w:r>
+      <w:r>
+        <w:rPr>
+          <w:spacing w:val="1"/>
+          <w:sz w:val="22"/>
+          <w:szCs w:val="22"/>
+        </w:rPr>
+        <w:t>l</w:t>
+      </w:r>
+      <w:r>
+        <w:rPr>
+          <w:spacing w:val="-1"/>
+          <w:sz w:val="22"/>
+          <w:szCs w:val="22"/>
+        </w:rPr>
+        <w:t>i</w:t>
+      </w:r>
+      <w:r>
+        <w:rPr>
+          <w:sz w:val="22"/>
+          <w:szCs w:val="22"/>
+        </w:rPr>
+        <w:t>zan</w:t>
+      </w:r>
+      <w:r>
+        <w:rPr>
+          <w:spacing w:val="-2"/>
+          <w:sz w:val="22"/>
+          <w:szCs w:val="22"/>
+        </w:rPr>
+        <w:t>d</w:t>
+      </w:r>
+      <w:r>
+        <w:rPr>
+          <w:sz w:val="22"/>
+          <w:szCs w:val="22"/>
+        </w:rPr>
+        <w:t>o ad</w:t>
+      </w:r>
+      <w:r>
+        <w:rPr>
+          <w:spacing w:val="-2"/>
+          <w:sz w:val="22"/>
+          <w:szCs w:val="22"/>
+        </w:rPr>
+        <w:t>e</w:t>
+      </w:r>
+      <w:r>
+        <w:rPr>
+          <w:spacing w:val="1"/>
+          <w:sz w:val="22"/>
+          <w:szCs w:val="22"/>
+        </w:rPr>
+        <w:t>m</w:t>
+      </w:r>
+      <w:r>
+        <w:rPr>
+          <w:sz w:val="22"/>
+          <w:szCs w:val="22"/>
+        </w:rPr>
+        <w:t>ás</w:t>
+      </w:r>
+      <w:r>
+        <w:rPr>
+          <w:spacing w:val="-2"/>
           <w:sz w:val="22"/>
           <w:szCs w:val="22"/>
         </w:rPr>
@@ -3389,11 +4144,25 @@
       </w:r>
       <w:r>
         <w:rPr>
-          <w:spacing w:val="1"/>
-          <w:sz w:val="22"/>
-          <w:szCs w:val="22"/>
-        </w:rPr>
-        <w:t>f</w:t>
+          <w:sz w:val="22"/>
+          <w:szCs w:val="22"/>
+        </w:rPr>
+        <w:t>el</w:t>
+      </w:r>
+      <w:r>
+        <w:rPr>
+          <w:spacing w:val="1"/>
+          <w:sz w:val="22"/>
+          <w:szCs w:val="22"/>
+        </w:rPr>
+        <w:t xml:space="preserve"> </w:t>
+      </w:r>
+      <w:r>
+        <w:rPr>
+          <w:sz w:val="22"/>
+          <w:szCs w:val="22"/>
+        </w:rPr>
+        <w:t>e</w:t>
       </w:r>
       <w:r>
         <w:rPr>
@@ -3401,18 +4170,41 @@
           <w:sz w:val="22"/>
           <w:szCs w:val="22"/>
         </w:rPr>
+        <w:t>s</w:t>
+      </w:r>
+      <w:r>
+        <w:rPr>
+          <w:spacing w:val="1"/>
+          <w:sz w:val="22"/>
+          <w:szCs w:val="22"/>
+        </w:rPr>
+        <w:t>t</w:t>
+      </w:r>
+      <w:r>
+        <w:rPr>
+          <w:sz w:val="22"/>
+          <w:szCs w:val="22"/>
+        </w:rPr>
+        <w:t>ánd</w:t>
+      </w:r>
+      <w:r>
+        <w:rPr>
+          <w:spacing w:val="-2"/>
+          <w:sz w:val="22"/>
+          <w:szCs w:val="22"/>
+        </w:rPr>
+        <w:t>a</w:t>
+      </w:r>
+      <w:r>
+        <w:rPr>
+          <w:sz w:val="22"/>
+          <w:szCs w:val="22"/>
+        </w:rPr>
         <w:t>r</w:t>
       </w:r>
       <w:r>
         <w:rPr>
-          <w:sz w:val="22"/>
-          <w:szCs w:val="22"/>
-        </w:rPr>
-        <w:t>ont</w:t>
-      </w:r>
-      <w:r>
-        <w:rPr>
-          <w:spacing w:val="-1"/>
+          <w:spacing w:val="1"/>
           <w:sz w:val="22"/>
           <w:szCs w:val="22"/>
         </w:rPr>
@@ -3423,775 +4215,6 @@
           <w:sz w:val="22"/>
           <w:szCs w:val="22"/>
         </w:rPr>
-        <w:t xml:space="preserve">end </w:t>
-      </w:r>
-      <w:r>
-        <w:rPr>
-          <w:spacing w:val="-2"/>
-          <w:sz w:val="22"/>
-          <w:szCs w:val="22"/>
-        </w:rPr>
-        <w:t>s</w:t>
-      </w:r>
-      <w:r>
-        <w:rPr>
-          <w:sz w:val="22"/>
-          <w:szCs w:val="22"/>
-        </w:rPr>
-        <w:t xml:space="preserve">e </w:t>
-      </w:r>
-      <w:r>
-        <w:rPr>
-          <w:spacing w:val="-1"/>
-          <w:sz w:val="22"/>
-          <w:szCs w:val="22"/>
-        </w:rPr>
-        <w:t>t</w:t>
-      </w:r>
-      <w:r>
-        <w:rPr>
-          <w:spacing w:val="1"/>
-          <w:sz w:val="22"/>
-          <w:szCs w:val="22"/>
-        </w:rPr>
-        <w:t>r</w:t>
-      </w:r>
-      <w:r>
-        <w:rPr>
-          <w:sz w:val="22"/>
-          <w:szCs w:val="22"/>
-        </w:rPr>
-        <w:t>a</w:t>
-      </w:r>
-      <w:r>
-        <w:rPr>
-          <w:spacing w:val="-2"/>
-          <w:sz w:val="22"/>
-          <w:szCs w:val="22"/>
-        </w:rPr>
-        <w:t>b</w:t>
-      </w:r>
-      <w:r>
-        <w:rPr>
-          <w:sz w:val="22"/>
-          <w:szCs w:val="22"/>
-        </w:rPr>
-        <w:t>a</w:t>
-      </w:r>
-      <w:r>
-        <w:rPr>
-          <w:spacing w:val="1"/>
-          <w:sz w:val="22"/>
-          <w:szCs w:val="22"/>
-        </w:rPr>
-        <w:t>j</w:t>
-      </w:r>
-      <w:r>
-        <w:rPr>
-          <w:sz w:val="22"/>
-          <w:szCs w:val="22"/>
-        </w:rPr>
-        <w:t>ó</w:t>
-      </w:r>
-      <w:r>
-        <w:rPr>
-          <w:spacing w:val="-2"/>
-          <w:sz w:val="22"/>
-          <w:szCs w:val="22"/>
-        </w:rPr>
-        <w:t xml:space="preserve"> </w:t>
-      </w:r>
-      <w:r>
-        <w:rPr>
-          <w:sz w:val="22"/>
-          <w:szCs w:val="22"/>
-        </w:rPr>
-        <w:t>c</w:t>
-      </w:r>
-      <w:r>
-        <w:rPr>
-          <w:spacing w:val="-2"/>
-          <w:sz w:val="22"/>
-          <w:szCs w:val="22"/>
-        </w:rPr>
-        <w:t>o</w:t>
-      </w:r>
-      <w:r>
-        <w:rPr>
-          <w:sz w:val="22"/>
-          <w:szCs w:val="22"/>
-        </w:rPr>
-        <w:t xml:space="preserve">n </w:t>
-      </w:r>
-      <w:r>
-        <w:rPr>
-          <w:spacing w:val="-1"/>
-          <w:sz w:val="22"/>
-          <w:szCs w:val="22"/>
-        </w:rPr>
-        <w:t>V</w:t>
-      </w:r>
-      <w:r>
-        <w:rPr>
-          <w:sz w:val="22"/>
-          <w:szCs w:val="22"/>
-        </w:rPr>
-        <w:t>ue C</w:t>
-      </w:r>
-      <w:r>
-        <w:rPr>
-          <w:spacing w:val="-1"/>
-          <w:sz w:val="22"/>
-          <w:szCs w:val="22"/>
-        </w:rPr>
-        <w:t>L</w:t>
-      </w:r>
-      <w:r>
-        <w:rPr>
-          <w:spacing w:val="-2"/>
-          <w:sz w:val="22"/>
-          <w:szCs w:val="22"/>
-        </w:rPr>
-        <w:t>I</w:t>
-      </w:r>
-      <w:r>
-        <w:rPr>
-          <w:spacing w:val="-2"/>
-          <w:sz w:val="22"/>
-          <w:szCs w:val="22"/>
-        </w:rPr>
-        <w:t>,</w:t>
-      </w:r>
-      <w:r>
-        <w:rPr>
-          <w:sz w:val="22"/>
-          <w:szCs w:val="22"/>
-        </w:rPr>
-        <w:t xml:space="preserve"> </w:t>
-      </w:r>
-      <w:r>
-        <w:rPr>
-          <w:sz w:val="22"/>
-          <w:szCs w:val="22"/>
-        </w:rPr>
-        <w:t>Vuetify y bootstrap</w:t>
-      </w:r>
-      <w:r>
-        <w:rPr>
-          <w:sz w:val="22"/>
-          <w:szCs w:val="22"/>
-        </w:rPr>
-        <w:t>. Pa</w:t>
-      </w:r>
-      <w:r>
-        <w:rPr>
-          <w:spacing w:val="1"/>
-          <w:sz w:val="22"/>
-          <w:szCs w:val="22"/>
-        </w:rPr>
-        <w:t>r</w:t>
-      </w:r>
-      <w:r>
-        <w:rPr>
-          <w:sz w:val="22"/>
-          <w:szCs w:val="22"/>
-        </w:rPr>
-        <w:t>a</w:t>
-      </w:r>
-      <w:r>
-        <w:rPr>
-          <w:spacing w:val="-2"/>
-          <w:sz w:val="22"/>
-          <w:szCs w:val="22"/>
-        </w:rPr>
-        <w:t xml:space="preserve"> </w:t>
-      </w:r>
-      <w:r>
-        <w:rPr>
-          <w:spacing w:val="1"/>
-          <w:sz w:val="22"/>
-          <w:szCs w:val="22"/>
-        </w:rPr>
-        <w:t>l</w:t>
-      </w:r>
-      <w:r>
-        <w:rPr>
-          <w:sz w:val="22"/>
-          <w:szCs w:val="22"/>
-        </w:rPr>
-        <w:t>a</w:t>
-      </w:r>
-      <w:r>
-        <w:rPr>
-          <w:spacing w:val="3"/>
-          <w:sz w:val="22"/>
-          <w:szCs w:val="22"/>
-        </w:rPr>
-        <w:t xml:space="preserve"> </w:t>
-      </w:r>
-      <w:r>
-        <w:rPr>
-          <w:spacing w:val="-2"/>
-          <w:sz w:val="22"/>
-          <w:szCs w:val="22"/>
-        </w:rPr>
-        <w:t>g</w:t>
-      </w:r>
-      <w:r>
-        <w:rPr>
-          <w:sz w:val="22"/>
-          <w:szCs w:val="22"/>
-        </w:rPr>
-        <w:t>e</w:t>
-      </w:r>
-      <w:r>
-        <w:rPr>
-          <w:spacing w:val="-2"/>
-          <w:sz w:val="22"/>
-          <w:szCs w:val="22"/>
-        </w:rPr>
-        <w:t>s</w:t>
-      </w:r>
-      <w:r>
-        <w:rPr>
-          <w:spacing w:val="1"/>
-          <w:sz w:val="22"/>
-          <w:szCs w:val="22"/>
-        </w:rPr>
-        <w:t>ti</w:t>
-      </w:r>
-      <w:r>
-        <w:rPr>
-          <w:sz w:val="22"/>
-          <w:szCs w:val="22"/>
-        </w:rPr>
-        <w:t>ón</w:t>
-      </w:r>
-      <w:r>
-        <w:rPr>
-          <w:spacing w:val="-2"/>
-          <w:sz w:val="22"/>
-          <w:szCs w:val="22"/>
-        </w:rPr>
-        <w:t xml:space="preserve"> </w:t>
-      </w:r>
-      <w:r>
-        <w:rPr>
-          <w:sz w:val="22"/>
-          <w:szCs w:val="22"/>
-        </w:rPr>
-        <w:t xml:space="preserve">de </w:t>
-      </w:r>
-      <w:r>
-        <w:rPr>
-          <w:spacing w:val="1"/>
-          <w:sz w:val="22"/>
-          <w:szCs w:val="22"/>
-        </w:rPr>
-        <w:t>l</w:t>
-      </w:r>
-      <w:r>
-        <w:rPr>
-          <w:sz w:val="22"/>
-          <w:szCs w:val="22"/>
-        </w:rPr>
-        <w:t>a</w:t>
-      </w:r>
-      <w:r>
-        <w:rPr>
-          <w:spacing w:val="-1"/>
-          <w:sz w:val="22"/>
-          <w:szCs w:val="22"/>
-        </w:rPr>
-        <w:t xml:space="preserve"> </w:t>
-      </w:r>
-      <w:r>
-        <w:rPr>
-          <w:sz w:val="22"/>
-          <w:szCs w:val="22"/>
-        </w:rPr>
-        <w:t>ba</w:t>
-      </w:r>
-      <w:r>
-        <w:rPr>
-          <w:spacing w:val="-2"/>
-          <w:sz w:val="22"/>
-          <w:szCs w:val="22"/>
-        </w:rPr>
-        <w:t>s</w:t>
-      </w:r>
-      <w:r>
-        <w:rPr>
-          <w:sz w:val="22"/>
-          <w:szCs w:val="22"/>
-        </w:rPr>
-        <w:t>e de</w:t>
-      </w:r>
-      <w:r>
-        <w:rPr>
-          <w:spacing w:val="1"/>
-          <w:sz w:val="22"/>
-          <w:szCs w:val="22"/>
-        </w:rPr>
-        <w:t xml:space="preserve"> </w:t>
-      </w:r>
-      <w:r>
-        <w:rPr>
-          <w:spacing w:val="-2"/>
-          <w:sz w:val="22"/>
-          <w:szCs w:val="22"/>
-        </w:rPr>
-        <w:t>d</w:t>
-      </w:r>
-      <w:r>
-        <w:rPr>
-          <w:sz w:val="22"/>
-          <w:szCs w:val="22"/>
-        </w:rPr>
-        <w:t>a</w:t>
-      </w:r>
-      <w:r>
-        <w:rPr>
-          <w:spacing w:val="1"/>
-          <w:sz w:val="22"/>
-          <w:szCs w:val="22"/>
-        </w:rPr>
-        <w:t>t</w:t>
-      </w:r>
-      <w:r>
-        <w:rPr>
-          <w:spacing w:val="-2"/>
-          <w:sz w:val="22"/>
-          <w:szCs w:val="22"/>
-        </w:rPr>
-        <w:t>o</w:t>
-      </w:r>
-      <w:r>
-        <w:rPr>
-          <w:sz w:val="22"/>
-          <w:szCs w:val="22"/>
-        </w:rPr>
-        <w:t>s</w:t>
-      </w:r>
-      <w:r>
-        <w:rPr>
-          <w:spacing w:val="1"/>
-          <w:sz w:val="22"/>
-          <w:szCs w:val="22"/>
-        </w:rPr>
-        <w:t xml:space="preserve"> </w:t>
-      </w:r>
-      <w:r>
-        <w:rPr>
-          <w:sz w:val="22"/>
-          <w:szCs w:val="22"/>
-        </w:rPr>
-        <w:t>se</w:t>
-      </w:r>
-      <w:r>
-        <w:rPr>
-          <w:spacing w:val="-1"/>
-          <w:sz w:val="22"/>
-          <w:szCs w:val="22"/>
-        </w:rPr>
-        <w:t xml:space="preserve"> </w:t>
-      </w:r>
-      <w:r>
-        <w:rPr>
-          <w:sz w:val="22"/>
-          <w:szCs w:val="22"/>
-        </w:rPr>
-        <w:t>u</w:t>
-      </w:r>
-      <w:r>
-        <w:rPr>
-          <w:spacing w:val="-1"/>
-          <w:sz w:val="22"/>
-          <w:szCs w:val="22"/>
-        </w:rPr>
-        <w:t>t</w:t>
-      </w:r>
-      <w:r>
-        <w:rPr>
-          <w:spacing w:val="1"/>
-          <w:sz w:val="22"/>
-          <w:szCs w:val="22"/>
-        </w:rPr>
-        <w:t>i</w:t>
-      </w:r>
-      <w:r>
-        <w:rPr>
-          <w:spacing w:val="-1"/>
-          <w:sz w:val="22"/>
-          <w:szCs w:val="22"/>
-        </w:rPr>
-        <w:t>l</w:t>
-      </w:r>
-      <w:r>
-        <w:rPr>
-          <w:spacing w:val="1"/>
-          <w:sz w:val="22"/>
-          <w:szCs w:val="22"/>
-        </w:rPr>
-        <w:t>i</w:t>
-      </w:r>
-      <w:r>
-        <w:rPr>
-          <w:spacing w:val="-2"/>
-          <w:sz w:val="22"/>
-          <w:szCs w:val="22"/>
-        </w:rPr>
-        <w:t>z</w:t>
-      </w:r>
-      <w:r>
-        <w:rPr>
-          <w:sz w:val="22"/>
-          <w:szCs w:val="22"/>
-        </w:rPr>
-        <w:t>ó M</w:t>
-      </w:r>
-      <w:r>
-        <w:rPr>
-          <w:spacing w:val="1"/>
-          <w:sz w:val="22"/>
-          <w:szCs w:val="22"/>
-        </w:rPr>
-        <w:t>y</w:t>
-      </w:r>
-      <w:r>
-        <w:rPr>
-          <w:sz w:val="22"/>
-          <w:szCs w:val="22"/>
-        </w:rPr>
-        <w:t>S</w:t>
-      </w:r>
-      <w:r>
-        <w:rPr>
-          <w:spacing w:val="-1"/>
-          <w:sz w:val="22"/>
-          <w:szCs w:val="22"/>
-        </w:rPr>
-        <w:t>Q</w:t>
-      </w:r>
-      <w:r>
-        <w:rPr>
-          <w:sz w:val="22"/>
-          <w:szCs w:val="22"/>
-        </w:rPr>
-        <w:t>L y</w:t>
-      </w:r>
-      <w:r>
-        <w:rPr>
-          <w:spacing w:val="-2"/>
-          <w:sz w:val="22"/>
-          <w:szCs w:val="22"/>
-        </w:rPr>
-        <w:t xml:space="preserve"> </w:t>
-      </w:r>
-      <w:r>
-        <w:rPr>
-          <w:spacing w:val="1"/>
-          <w:sz w:val="22"/>
-          <w:szCs w:val="22"/>
-        </w:rPr>
-        <w:t>l</w:t>
-      </w:r>
-      <w:r>
-        <w:rPr>
-          <w:sz w:val="22"/>
-          <w:szCs w:val="22"/>
-        </w:rPr>
-        <w:t xml:space="preserve">a </w:t>
-      </w:r>
-      <w:r>
-        <w:rPr>
-          <w:spacing w:val="1"/>
-          <w:sz w:val="22"/>
-          <w:szCs w:val="22"/>
-        </w:rPr>
-        <w:t>li</w:t>
-      </w:r>
-      <w:r>
-        <w:rPr>
-          <w:spacing w:val="-2"/>
-          <w:sz w:val="22"/>
-          <w:szCs w:val="22"/>
-        </w:rPr>
-        <w:t>b</w:t>
-      </w:r>
-      <w:r>
-        <w:rPr>
-          <w:spacing w:val="1"/>
-          <w:sz w:val="22"/>
-          <w:szCs w:val="22"/>
-        </w:rPr>
-        <w:t>r</w:t>
-      </w:r>
-      <w:r>
-        <w:rPr>
-          <w:sz w:val="22"/>
-          <w:szCs w:val="22"/>
-        </w:rPr>
-        <w:t>e</w:t>
-      </w:r>
-      <w:r>
-        <w:rPr>
-          <w:spacing w:val="-1"/>
-          <w:sz w:val="22"/>
-          <w:szCs w:val="22"/>
-        </w:rPr>
-        <w:t>r</w:t>
-      </w:r>
-      <w:r>
-        <w:rPr>
-          <w:spacing w:val="1"/>
-          <w:sz w:val="22"/>
-          <w:szCs w:val="22"/>
-        </w:rPr>
-        <w:t>í</w:t>
-      </w:r>
-      <w:r>
-        <w:rPr>
-          <w:sz w:val="22"/>
-          <w:szCs w:val="22"/>
-        </w:rPr>
-        <w:t xml:space="preserve">a </w:t>
-      </w:r>
-      <w:r>
-        <w:rPr>
-          <w:spacing w:val="-2"/>
-          <w:sz w:val="22"/>
-          <w:szCs w:val="22"/>
-        </w:rPr>
-        <w:t>S</w:t>
-      </w:r>
-      <w:r>
-        <w:rPr>
-          <w:sz w:val="22"/>
-          <w:szCs w:val="22"/>
-        </w:rPr>
-        <w:t>eq</w:t>
-      </w:r>
-      <w:r>
-        <w:rPr>
-          <w:spacing w:val="1"/>
-          <w:sz w:val="22"/>
-          <w:szCs w:val="22"/>
-        </w:rPr>
-        <w:t>u</w:t>
-      </w:r>
-      <w:r>
-        <w:rPr>
-          <w:spacing w:val="-2"/>
-          <w:sz w:val="22"/>
-          <w:szCs w:val="22"/>
-        </w:rPr>
-        <w:t>e</w:t>
-      </w:r>
-      <w:r>
-        <w:rPr>
-          <w:spacing w:val="1"/>
-          <w:sz w:val="22"/>
-          <w:szCs w:val="22"/>
-        </w:rPr>
-        <w:t>l</w:t>
-      </w:r>
-      <w:r>
-        <w:rPr>
-          <w:spacing w:val="-1"/>
-          <w:sz w:val="22"/>
-          <w:szCs w:val="22"/>
-        </w:rPr>
-        <w:t>i</w:t>
-      </w:r>
-      <w:r>
-        <w:rPr>
-          <w:sz w:val="22"/>
-          <w:szCs w:val="22"/>
-        </w:rPr>
-        <w:t>z</w:t>
-      </w:r>
-      <w:r>
-        <w:rPr>
-          <w:spacing w:val="1"/>
-          <w:sz w:val="22"/>
-          <w:szCs w:val="22"/>
-        </w:rPr>
-        <w:t>e</w:t>
-      </w:r>
-      <w:r>
-        <w:rPr>
-          <w:sz w:val="22"/>
-          <w:szCs w:val="22"/>
-        </w:rPr>
-        <w:t xml:space="preserve">, </w:t>
-      </w:r>
-      <w:r>
-        <w:rPr>
-          <w:spacing w:val="-2"/>
-          <w:sz w:val="22"/>
-          <w:szCs w:val="22"/>
-        </w:rPr>
-        <w:t>u</w:t>
-      </w:r>
-      <w:r>
-        <w:rPr>
-          <w:spacing w:val="1"/>
-          <w:sz w:val="22"/>
-          <w:szCs w:val="22"/>
-        </w:rPr>
-        <w:t>t</w:t>
-      </w:r>
-      <w:r>
-        <w:rPr>
-          <w:spacing w:val="-1"/>
-          <w:sz w:val="22"/>
-          <w:szCs w:val="22"/>
-        </w:rPr>
-        <w:t>i</w:t>
-      </w:r>
-      <w:r>
-        <w:rPr>
-          <w:spacing w:val="1"/>
-          <w:sz w:val="22"/>
-          <w:szCs w:val="22"/>
-        </w:rPr>
-        <w:t>l</w:t>
-      </w:r>
-      <w:r>
-        <w:rPr>
-          <w:spacing w:val="-1"/>
-          <w:sz w:val="22"/>
-          <w:szCs w:val="22"/>
-        </w:rPr>
-        <w:t>i</w:t>
-      </w:r>
-      <w:r>
-        <w:rPr>
-          <w:sz w:val="22"/>
-          <w:szCs w:val="22"/>
-        </w:rPr>
-        <w:t>zan</w:t>
-      </w:r>
-      <w:r>
-        <w:rPr>
-          <w:spacing w:val="-2"/>
-          <w:sz w:val="22"/>
-          <w:szCs w:val="22"/>
-        </w:rPr>
-        <w:t>d</w:t>
-      </w:r>
-      <w:r>
-        <w:rPr>
-          <w:sz w:val="22"/>
-          <w:szCs w:val="22"/>
-        </w:rPr>
-        <w:t>o ad</w:t>
-      </w:r>
-      <w:r>
-        <w:rPr>
-          <w:spacing w:val="-2"/>
-          <w:sz w:val="22"/>
-          <w:szCs w:val="22"/>
-        </w:rPr>
-        <w:t>e</w:t>
-      </w:r>
-      <w:r>
-        <w:rPr>
-          <w:spacing w:val="1"/>
-          <w:sz w:val="22"/>
-          <w:szCs w:val="22"/>
-        </w:rPr>
-        <w:t>m</w:t>
-      </w:r>
-      <w:r>
-        <w:rPr>
-          <w:sz w:val="22"/>
-          <w:szCs w:val="22"/>
-        </w:rPr>
-        <w:t>ás</w:t>
-      </w:r>
-      <w:r>
-        <w:rPr>
-          <w:spacing w:val="-2"/>
-          <w:sz w:val="22"/>
-          <w:szCs w:val="22"/>
-        </w:rPr>
-        <w:t xml:space="preserve"> </w:t>
-      </w:r>
-      <w:r>
-        <w:rPr>
-          <w:sz w:val="22"/>
-          <w:szCs w:val="22"/>
-        </w:rPr>
-        <w:t>el</w:t>
-      </w:r>
-      <w:r>
-        <w:rPr>
-          <w:spacing w:val="1"/>
-          <w:sz w:val="22"/>
-          <w:szCs w:val="22"/>
-        </w:rPr>
-        <w:t xml:space="preserve"> </w:t>
-      </w:r>
-      <w:r>
-        <w:rPr>
-          <w:sz w:val="22"/>
-          <w:szCs w:val="22"/>
-        </w:rPr>
-        <w:t>e</w:t>
-      </w:r>
-      <w:r>
-        <w:rPr>
-          <w:spacing w:val="-2"/>
-          <w:sz w:val="22"/>
-          <w:szCs w:val="22"/>
-        </w:rPr>
-        <w:t>s</w:t>
-      </w:r>
-      <w:r>
-        <w:rPr>
-          <w:spacing w:val="1"/>
-          <w:sz w:val="22"/>
-          <w:szCs w:val="22"/>
-        </w:rPr>
-        <w:t>t</w:t>
-      </w:r>
-      <w:r>
-        <w:rPr>
-          <w:sz w:val="22"/>
-          <w:szCs w:val="22"/>
-        </w:rPr>
-        <w:t>ánd</w:t>
-      </w:r>
-      <w:r>
-        <w:rPr>
-          <w:spacing w:val="-2"/>
-          <w:sz w:val="22"/>
-          <w:szCs w:val="22"/>
-        </w:rPr>
-        <w:t>a</w:t>
-      </w:r>
-      <w:r>
-        <w:rPr>
-          <w:sz w:val="22"/>
-          <w:szCs w:val="22"/>
-        </w:rPr>
-        <w:t>r</w:t>
-      </w:r>
-      <w:r>
-        <w:rPr>
-          <w:spacing w:val="1"/>
-          <w:sz w:val="22"/>
-          <w:szCs w:val="22"/>
-        </w:rPr>
-        <w:t xml:space="preserve"> </w:t>
-      </w:r>
-      <w:r>
-        <w:rPr>
-          <w:sz w:val="22"/>
-          <w:szCs w:val="22"/>
-        </w:rPr>
         <w:t>E</w:t>
       </w:r>
       <w:r>
@@ -4200,15 +4223,7 @@
           <w:sz w:val="22"/>
           <w:szCs w:val="22"/>
         </w:rPr>
-        <w:t>C</w:t>
-      </w:r>
-      <w:r>
-        <w:rPr>
-          <w:spacing w:val="-1"/>
-          <w:sz w:val="22"/>
-          <w:szCs w:val="22"/>
-        </w:rPr>
-        <w:t>MA</w:t>
+        <w:t>CMA</w:t>
       </w:r>
       <w:r>
         <w:rPr>
@@ -11337,14 +11352,7 @@
                 <w:sz w:val="22"/>
                 <w:szCs w:val="22"/>
               </w:rPr>
-              <w:t>cos</w:t>
-            </w:r>
-            <w:r>
-              <w:rPr>
-                <w:sz w:val="22"/>
-                <w:szCs w:val="22"/>
-              </w:rPr>
-              <w:t>.</w:t>
+              <w:t>cos.</w:t>
             </w:r>
           </w:p>
         </w:tc>
@@ -12125,8 +12133,6 @@
           <w:szCs w:val="18"/>
         </w:rPr>
       </w:pPr>
-      <w:bookmarkStart w:id="0" w:name="_GoBack"/>
-      <w:bookmarkEnd w:id="0"/>
     </w:p>
     <w:p>
       <w:pPr>
@@ -20815,7 +20821,7 @@
                     <w:sz w:val="22"/>
                     <w:szCs w:val="22"/>
                   </w:rPr>
-                  <w:t>2</w:t>
+                  <w:t>4</w:t>
                 </w:r>
                 <w:r>
                   <w:fldChar w:fldCharType="end"/>
@@ -22074,7 +22080,7 @@
 </file>
 
 <file path=customXml/itemProps1.xml><?xml version="1.0" encoding="utf-8"?>
-<ds:datastoreItem xmlns:ds="http://schemas.openxmlformats.org/officeDocument/2006/customXml" ds:itemID="{4BA1A52B-9815-4D32-B9B1-771CCD664F0F}">
+<ds:datastoreItem xmlns:ds="http://schemas.openxmlformats.org/officeDocument/2006/customXml" ds:itemID="{0D532B0C-B7AD-4ABA-86DD-FD2CCCCE47C3}">
   <ds:schemaRefs>
     <ds:schemaRef ds:uri="http://schemas.openxmlformats.org/officeDocument/2006/bibliography"/>
   </ds:schemaRefs>

</xml_diff>